<commit_message>
em gửi phần 2 nhé
</commit_message>
<xml_diff>
--- a/CUON-CAM (1).docx
+++ b/CUON-CAM (1).docx
@@ -5262,6 +5262,14 @@
           <w:szCs w:val="28"/>
         </w:rPr>
         <w:tab/>
+      </w:r>
+      <w:r>
+        <w:rPr>
+          <w:rFonts w:ascii="Times New Roman" w:hAnsi="Times New Roman" w:cs="Times New Roman"/>
+          <w:sz w:val="28"/>
+          <w:szCs w:val="28"/>
+        </w:rPr>
+        <w:t>Huy</w:t>
       </w:r>
     </w:p>
     <w:p>

</xml_diff>